<commit_message>
adding problems and solutions from the book
</commit_message>
<xml_diff>
--- a/Homework/reading1.docx
+++ b/Homework/reading1.docx
@@ -139,17 +139,39 @@
         </w:rPr>
         <w:t xml:space="preserve">in your reading. Provide a short answer to each of them. You may skip a question you don’t like, </w:t>
       </w:r>
-      <w:r>
-        <w:rPr>
-          <w:sz w:val="24"/>
-        </w:rPr>
-        <w:t>as long as you</w:t>
-      </w:r>
-      <w:r>
-        <w:rPr>
-          <w:sz w:val="24"/>
-        </w:rPr>
-        <w:t xml:space="preserve"> replace it by a better question &amp; answer. </w:t>
+      <w:proofErr w:type="gramStart"/>
+      <w:r>
+        <w:rPr>
+          <w:sz w:val="24"/>
+        </w:rPr>
+        <w:t>as long as</w:t>
+      </w:r>
+      <w:proofErr w:type="gramEnd"/>
+      <w:r>
+        <w:rPr>
+          <w:sz w:val="24"/>
+        </w:rPr>
+        <w:t xml:space="preserve"> you</w:t>
+      </w:r>
+      <w:r>
+        <w:rPr>
+          <w:sz w:val="24"/>
+        </w:rPr>
+        <w:t xml:space="preserve"> replace it </w:t>
+      </w:r>
+      <w:proofErr w:type="gramStart"/>
+      <w:r>
+        <w:rPr>
+          <w:sz w:val="24"/>
+        </w:rPr>
+        <w:t>by</w:t>
+      </w:r>
+      <w:proofErr w:type="gramEnd"/>
+      <w:r>
+        <w:rPr>
+          <w:sz w:val="24"/>
+        </w:rPr>
+        <w:t xml:space="preserve"> a better question &amp; answer. </w:t>
       </w:r>
       <w:r>
         <w:rPr>
@@ -173,7 +195,35 @@
         <w:rPr>
           <w:sz w:val="24"/>
         </w:rPr>
-        <w:t xml:space="preserve"> What do you think is the paper’s main insight? The main point it got wrong? What would you have done differently? </w:t>
+        <w:t xml:space="preserve"> What do you think is the paper’s main insight? The main point </w:t>
+      </w:r>
+      <w:proofErr w:type="gramStart"/>
+      <w:r>
+        <w:rPr>
+          <w:sz w:val="24"/>
+        </w:rPr>
+        <w:t>it</w:t>
+      </w:r>
+      <w:proofErr w:type="gramEnd"/>
+      <w:r>
+        <w:rPr>
+          <w:sz w:val="24"/>
+        </w:rPr>
+        <w:t xml:space="preserve"> got </w:t>
+      </w:r>
+      <w:proofErr w:type="gramStart"/>
+      <w:r>
+        <w:rPr>
+          <w:sz w:val="24"/>
+        </w:rPr>
+        <w:t>wrong?</w:t>
+      </w:r>
+      <w:proofErr w:type="gramEnd"/>
+      <w:r>
+        <w:rPr>
+          <w:sz w:val="24"/>
+        </w:rPr>
+        <w:t xml:space="preserve"> What would you have done differently? </w:t>
       </w:r>
     </w:p>
     <w:p>
@@ -186,7 +236,42 @@
         <w:rPr>
           <w:sz w:val="24"/>
         </w:rPr>
-        <w:t xml:space="preserve">Your complete answer should be at most 2 pages (with standard formatting). </w:t>
+        <w:t>Your complete answer should be at most 2 pages (with standard formatting).</w:t>
+      </w:r>
+      <w:r>
+        <w:rPr>
+          <w:sz w:val="24"/>
+        </w:rPr>
+        <w:br/>
+      </w:r>
+      <w:r>
+        <w:rPr>
+          <w:b/>
+          <w:bCs/>
+          <w:color w:val="4F81BD" w:themeColor="accent1"/>
+          <w:sz w:val="24"/>
+        </w:rPr>
+        <w:t xml:space="preserve">For this assignment, ChatGPT or other AI tools are </w:t>
+      </w:r>
+      <w:r>
+        <w:rPr>
+          <w:b/>
+          <w:bCs/>
+          <w:i/>
+          <w:iCs/>
+          <w:color w:val="4F81BD" w:themeColor="accent1"/>
+          <w:sz w:val="24"/>
+        </w:rPr>
+        <w:t>strictly not allowed</w:t>
+      </w:r>
+      <w:r>
+        <w:rPr>
+          <w:b/>
+          <w:bCs/>
+          <w:color w:val="4F81BD" w:themeColor="accent1"/>
+          <w:sz w:val="24"/>
+        </w:rPr>
+        <w:t xml:space="preserve">. </w:t>
       </w:r>
     </w:p>
     <w:p>
@@ -294,7 +379,23 @@
           <w:i/>
           <w:sz w:val="24"/>
         </w:rPr>
-        <w:t xml:space="preserve"> “photon polarized horizontally/vertically” = “|0&gt;/|1&gt;”; “photon polarized righ-hand/left-hand circular” = “|+&gt;/|-&gt;”</w:t>
+        <w:t xml:space="preserve"> “photon polarized horizontally/vertically” = “|0&gt;/|1&gt;”; “photon polarized </w:t>
+      </w:r>
+      <w:proofErr w:type="spellStart"/>
+      <w:r>
+        <w:rPr>
+          <w:i/>
+          <w:sz w:val="24"/>
+        </w:rPr>
+        <w:t>righ</w:t>
+      </w:r>
+      <w:proofErr w:type="spellEnd"/>
+      <w:r>
+        <w:rPr>
+          <w:i/>
+          <w:sz w:val="24"/>
+        </w:rPr>
+        <w:t>-hand/left-hand circular” = “|+&gt;/|-&gt;”</w:t>
       </w:r>
       <w:r>
         <w:rPr>

</xml_diff>